<commit_message>
Add md version of report
</commit_message>
<xml_diff>
--- a/Final_Submission/ELENE6889-FinalReport.docx
+++ b/Final_Submission/ELENE6889-FinalReport.docx
@@ -1,6 +1,6 @@
 
 <file path=word/document.xml><?xml version="1.0" encoding="utf-8"?>
-<w:document xmlns:wpc="http://schemas.microsoft.com/office/word/2010/wordprocessingCanvas" xmlns:cx="http://schemas.microsoft.com/office/drawing/2014/chartex" xmlns:cx1="http://schemas.microsoft.com/office/drawing/2015/9/8/chartex" xmlns:cx2="http://schemas.microsoft.com/office/drawing/2015/10/21/chartex" xmlns:cx3="http://schemas.microsoft.com/office/drawing/2016/5/9/chartex" xmlns:cx4="http://schemas.microsoft.com/office/drawing/2016/5/10/chartex" xmlns:cx5="http://schemas.microsoft.com/office/drawing/2016/5/11/chartex" xmlns:cx6="http://schemas.microsoft.com/office/drawing/2016/5/12/chartex" xmlns:cx7="http://schemas.microsoft.com/office/drawing/2016/5/13/chartex" xmlns:cx8="http://schemas.microsoft.com/office/drawing/2016/5/14/chartex" xmlns:mc="http://schemas.openxmlformats.org/markup-compatibility/2006" xmlns:aink="http://schemas.microsoft.com/office/drawing/2016/ink" xmlns:am3d="http://schemas.microsoft.com/office/drawing/2017/model3d" xmlns:o="urn:schemas-microsoft-com:office:office" xmlns:oel="http://schemas.microsoft.com/office/2019/extlst" xmlns:r="http://schemas.openxmlformats.org/officeDocument/2006/relationships" xmlns:m="http://schemas.openxmlformats.org/officeDocument/2006/math" xmlns:v="urn:schemas-microsoft-com:vml" xmlns:wp14="http://schemas.microsoft.com/office/word/2010/wordprocessingDrawing" xmlns:wp="http://schemas.openxmlformats.org/drawingml/2006/wordprocessingDrawing" xmlns:w10="urn:schemas-microsoft-com:office:word" xmlns:w="http://schemas.openxmlformats.org/wordprocessingml/2006/main" xmlns:w14="http://schemas.microsoft.com/office/word/2010/wordml" xmlns:w15="http://schemas.microsoft.com/office/word/2012/wordml" xmlns:w16cex="http://schemas.microsoft.com/office/word/2018/wordml/cex" xmlns:w16cid="http://schemas.microsoft.com/office/word/2016/wordml/cid" xmlns:w16="http://schemas.microsoft.com/office/word/2018/wordml" xmlns:w16du="http://schemas.microsoft.com/office/word/2023/wordml/word16du" xmlns:w16sdtdh="http://schemas.microsoft.com/office/word/2020/wordml/sdtdatahash" xmlns:w16se="http://schemas.microsoft.com/office/word/2015/wordml/symex" xmlns:wpg="http://schemas.microsoft.com/office/word/2010/wordprocessingGroup" xmlns:wpi="http://schemas.microsoft.com/office/word/2010/wordprocessingInk" xmlns:wne="http://schemas.microsoft.com/office/word/2006/wordml" xmlns:wps="http://schemas.microsoft.com/office/word/2010/wordprocessingShape" mc:Ignorable="w14 w15 w16se w16cid w16 w16cex w16sdtdh wp14">
+<w:document xmlns:wpc="http://schemas.microsoft.com/office/word/2010/wordprocessingCanvas" xmlns:cx="http://schemas.microsoft.com/office/drawing/2014/chartex" xmlns:cx1="http://schemas.microsoft.com/office/drawing/2015/9/8/chartex" xmlns:cx2="http://schemas.microsoft.com/office/drawing/2015/10/21/chartex" xmlns:cx3="http://schemas.microsoft.com/office/drawing/2016/5/9/chartex" xmlns:cx4="http://schemas.microsoft.com/office/drawing/2016/5/10/chartex" xmlns:cx5="http://schemas.microsoft.com/office/drawing/2016/5/11/chartex" xmlns:cx6="http://schemas.microsoft.com/office/drawing/2016/5/12/chartex" xmlns:cx7="http://schemas.microsoft.com/office/drawing/2016/5/13/chartex" xmlns:cx8="http://schemas.microsoft.com/office/drawing/2016/5/14/chartex" xmlns:mc="http://schemas.openxmlformats.org/markup-compatibility/2006" xmlns:aink="http://schemas.microsoft.com/office/drawing/2016/ink" xmlns:am3d="http://schemas.microsoft.com/office/drawing/2017/model3d" xmlns:o="urn:schemas-microsoft-com:office:office" xmlns:oel="http://schemas.microsoft.com/office/2019/extlst" xmlns:r="http://schemas.openxmlformats.org/officeDocument/2006/relationships" xmlns:m="http://schemas.openxmlformats.org/officeDocument/2006/math" xmlns:v="urn:schemas-microsoft-com:vml" xmlns:wp14="http://schemas.microsoft.com/office/word/2010/wordprocessingDrawing" xmlns:wp="http://schemas.openxmlformats.org/drawingml/2006/wordprocessingDrawing" xmlns:w10="urn:schemas-microsoft-com:office:word" xmlns:w="http://schemas.openxmlformats.org/wordprocessingml/2006/main" xmlns:w14="http://schemas.microsoft.com/office/word/2010/wordml" xmlns:w15="http://schemas.microsoft.com/office/word/2012/wordml" xmlns:w16cex="http://schemas.microsoft.com/office/word/2018/wordml/cex" xmlns:w16cid="http://schemas.microsoft.com/office/word/2016/wordml/cid" xmlns:w16="http://schemas.microsoft.com/office/word/2018/wordml" xmlns:w16sdtdh="http://schemas.microsoft.com/office/word/2020/wordml/sdtdatahash" xmlns:w16se="http://schemas.microsoft.com/office/word/2015/wordml/symex" xmlns:wpg="http://schemas.microsoft.com/office/word/2010/wordprocessingGroup" xmlns:wpi="http://schemas.microsoft.com/office/word/2010/wordprocessingInk" xmlns:wne="http://schemas.microsoft.com/office/word/2006/wordml" xmlns:wps="http://schemas.microsoft.com/office/word/2010/wordprocessingShape" mc:Ignorable="w14 w15 w16se w16cid w16 w16cex w16sdtdh wp14">
   <w:body>
     <w:p>
       <w:pPr>
@@ -458,21 +458,7 @@
         <w:rPr>
           <w:rFonts w:ascii="Calibri" w:hAnsi="Calibri" w:cs="Calibri"/>
         </w:rPr>
-        <w:t xml:space="preserve">In a market economy, goods and services have prices because resources are limited, and the price of a given </w:t>
-      </w:r>
-      <w:proofErr w:type="gramStart"/>
-      <w:r>
-        <w:rPr>
-          <w:rFonts w:ascii="Calibri" w:hAnsi="Calibri" w:cs="Calibri"/>
-        </w:rPr>
-        <w:t>good</w:t>
-      </w:r>
-      <w:proofErr w:type="gramEnd"/>
-      <w:r>
-        <w:rPr>
-          <w:rFonts w:ascii="Calibri" w:hAnsi="Calibri" w:cs="Calibri"/>
-        </w:rPr>
-        <w:t xml:space="preserve"> or service depends on demand and supply</w:t>
+        <w:t>In a market economy, goods and services have prices because resources are limited, and the price of a given good or service depends on demand and supply</w:t>
       </w:r>
       <w:r>
         <w:rPr>
@@ -532,14 +518,7 @@
         <w:rPr>
           <w:rFonts w:ascii="Calibri" w:hAnsi="Calibri" w:cs="Calibri"/>
         </w:rPr>
-        <w:t xml:space="preserve">y, from government policies to individual buying and selling </w:t>
-      </w:r>
-      <w:proofErr w:type="spellStart"/>
-      <w:r>
-        <w:rPr>
-          <w:rFonts w:ascii="Calibri" w:hAnsi="Calibri" w:cs="Calibri"/>
-        </w:rPr>
-        <w:t>behavio</w:t>
+        <w:t>y, from government policies to individual buying and selling behavio</w:t>
       </w:r>
       <w:r>
         <w:rPr>
@@ -551,14 +530,7 @@
         <w:rPr>
           <w:rFonts w:ascii="Calibri" w:hAnsi="Calibri" w:cs="Calibri"/>
         </w:rPr>
-        <w:t>r</w:t>
-      </w:r>
-      <w:proofErr w:type="spellEnd"/>
-      <w:r>
-        <w:rPr>
-          <w:rFonts w:ascii="Calibri" w:hAnsi="Calibri" w:cs="Calibri"/>
-        </w:rPr>
-        <w:t xml:space="preserve">. This information can </w:t>
+        <w:t xml:space="preserve">r. This information can </w:t>
       </w:r>
       <w:r>
         <w:rPr>
@@ -906,23 +878,7 @@
           <w:rFonts w:ascii="Calibri" w:hAnsi="Calibri" w:cs="Calibri"/>
           <w:szCs w:val="21"/>
         </w:rPr>
-        <w:t xml:space="preserve"> Cardano, Ripple, Dogecoin, Bitcoin, and Ethereum. Using the Yahoo Finance API (</w:t>
-      </w:r>
-      <w:proofErr w:type="spellStart"/>
-      <w:r>
-        <w:rPr>
-          <w:rFonts w:ascii="Calibri" w:hAnsi="Calibri" w:cs="Calibri"/>
-          <w:szCs w:val="21"/>
-        </w:rPr>
-        <w:t>yfinance</w:t>
-      </w:r>
-      <w:proofErr w:type="spellEnd"/>
-      <w:r>
-        <w:rPr>
-          <w:rFonts w:ascii="Calibri" w:hAnsi="Calibri" w:cs="Calibri"/>
-          <w:szCs w:val="21"/>
-        </w:rPr>
-        <w:t xml:space="preserve">) in Python, we obtained the closing prices online for </w:t>
+        <w:t xml:space="preserve"> Cardano, Ripple, Dogecoin, Bitcoin, and Ethereum. Using the Yahoo Finance API (yfinance) in Python, we obtained the closing prices online for </w:t>
       </w:r>
       <w:r>
         <w:rPr>
@@ -1029,23 +985,7 @@
           <w:rFonts w:ascii="Calibri" w:hAnsi="Calibri" w:cs="Calibri"/>
           <w:szCs w:val="21"/>
         </w:rPr>
-        <w:t xml:space="preserve">To gather tweets related to the five currencies, we utilized </w:t>
-      </w:r>
-      <w:proofErr w:type="spellStart"/>
-      <w:r>
-        <w:rPr>
-          <w:rFonts w:ascii="Calibri" w:hAnsi="Calibri" w:cs="Calibri"/>
-          <w:szCs w:val="21"/>
-        </w:rPr>
-        <w:t>Tweepy</w:t>
-      </w:r>
-      <w:proofErr w:type="spellEnd"/>
-      <w:r>
-        <w:rPr>
-          <w:rFonts w:ascii="Calibri" w:hAnsi="Calibri" w:cs="Calibri"/>
-          <w:szCs w:val="21"/>
-        </w:rPr>
-        <w:t xml:space="preserve">, Twitter's official API. However, due to limitations on free accounts, we </w:t>
+        <w:t xml:space="preserve">To gather tweets related to the five currencies, we utilized Tweepy, Twitter's official API. However, due to limitations on free accounts, we </w:t>
       </w:r>
       <w:r>
         <w:rPr>
@@ -1059,23 +999,7 @@
           <w:rFonts w:ascii="Calibri" w:hAnsi="Calibri" w:cs="Calibri"/>
           <w:szCs w:val="21"/>
         </w:rPr>
-        <w:t xml:space="preserve"> collect tweets that were no more than ten days old. With the help of </w:t>
-      </w:r>
-      <w:proofErr w:type="spellStart"/>
-      <w:r>
-        <w:rPr>
-          <w:rFonts w:ascii="Calibri" w:hAnsi="Calibri" w:cs="Calibri"/>
-          <w:szCs w:val="21"/>
-        </w:rPr>
-        <w:t>Tweepy's</w:t>
-      </w:r>
-      <w:proofErr w:type="spellEnd"/>
-      <w:r>
-        <w:rPr>
-          <w:rFonts w:ascii="Calibri" w:hAnsi="Calibri" w:cs="Calibri"/>
-          <w:szCs w:val="21"/>
-        </w:rPr>
-        <w:t xml:space="preserve"> search function, we </w:t>
+        <w:t xml:space="preserve"> collect tweets that were no more than ten days old. With the help of Tweepy's search function, we </w:t>
       </w:r>
       <w:r>
         <w:rPr>
@@ -1089,55 +1013,7 @@
           <w:rFonts w:ascii="Calibri" w:hAnsi="Calibri" w:cs="Calibri"/>
           <w:szCs w:val="21"/>
         </w:rPr>
-        <w:t xml:space="preserve"> filter tweets based on specific keywords related to the currencies of interest. We also utilized </w:t>
-      </w:r>
-      <w:proofErr w:type="spellStart"/>
-      <w:r>
-        <w:rPr>
-          <w:rFonts w:ascii="Calibri" w:hAnsi="Calibri" w:cs="Calibri"/>
-          <w:szCs w:val="21"/>
-        </w:rPr>
-        <w:t>PySpark's</w:t>
-      </w:r>
-      <w:proofErr w:type="spellEnd"/>
-      <w:r>
-        <w:rPr>
-          <w:rFonts w:ascii="Calibri" w:hAnsi="Calibri" w:cs="Calibri"/>
-          <w:szCs w:val="21"/>
-        </w:rPr>
-        <w:t xml:space="preserve"> built-in function to extract relevant information from the tweets, including the posting time, article content, number of followers for the account, and account ID. Once we gathered all data, we input it into a </w:t>
-      </w:r>
-      <w:proofErr w:type="spellStart"/>
-      <w:r>
-        <w:rPr>
-          <w:rFonts w:ascii="Calibri" w:hAnsi="Calibri" w:cs="Calibri"/>
-          <w:szCs w:val="21"/>
-        </w:rPr>
-        <w:t>PySpark</w:t>
-      </w:r>
-      <w:proofErr w:type="spellEnd"/>
-      <w:r>
-        <w:rPr>
-          <w:rFonts w:ascii="Calibri" w:hAnsi="Calibri" w:cs="Calibri"/>
-          <w:szCs w:val="21"/>
-        </w:rPr>
-        <w:t xml:space="preserve"> </w:t>
-      </w:r>
-      <w:proofErr w:type="spellStart"/>
-      <w:r>
-        <w:rPr>
-          <w:rFonts w:ascii="Calibri" w:hAnsi="Calibri" w:cs="Calibri"/>
-          <w:szCs w:val="21"/>
-        </w:rPr>
-        <w:t>DataFrame</w:t>
-      </w:r>
-      <w:proofErr w:type="spellEnd"/>
-      <w:r>
-        <w:rPr>
-          <w:rFonts w:ascii="Calibri" w:hAnsi="Calibri" w:cs="Calibri"/>
-          <w:szCs w:val="21"/>
-        </w:rPr>
-        <w:t xml:space="preserve"> and then converted it to an RDD for preprocessing.</w:t>
+        <w:t xml:space="preserve"> filter tweets based on specific keywords related to the currencies of interest. We also utilized PySpark's built-in function to extract relevant information from the tweets, including the posting time, article content, number of followers for the account, and account ID. Once we gathered all data, we input it into a PySpark DataFrame and then converted it to an RDD for preprocessing.</w:t>
       </w:r>
     </w:p>
     <w:p>
@@ -1202,39 +1078,7 @@
           <w:rFonts w:ascii="Calibri" w:hAnsi="Calibri" w:cs="Calibri"/>
           <w:szCs w:val="21"/>
         </w:rPr>
-        <w:t xml:space="preserve">To improve the accuracy of our sentiment analysis, we needed to preprocess the raw Twitter data. The original tweets contained unwanted elements such as emojis, tags, mentions, retweets, and URLs. We used </w:t>
-      </w:r>
-      <w:proofErr w:type="spellStart"/>
-      <w:r>
-        <w:rPr>
-          <w:rFonts w:ascii="Calibri" w:hAnsi="Calibri" w:cs="Calibri"/>
-          <w:szCs w:val="21"/>
-        </w:rPr>
-        <w:t>PySpark's</w:t>
-      </w:r>
-      <w:proofErr w:type="spellEnd"/>
-      <w:r>
-        <w:rPr>
-          <w:rFonts w:ascii="Calibri" w:hAnsi="Calibri" w:cs="Calibri"/>
-          <w:szCs w:val="21"/>
-        </w:rPr>
-        <w:t xml:space="preserve"> `</w:t>
-      </w:r>
-      <w:proofErr w:type="spellStart"/>
-      <w:r>
-        <w:rPr>
-          <w:rFonts w:ascii="Calibri" w:hAnsi="Calibri" w:cs="Calibri"/>
-          <w:szCs w:val="21"/>
-        </w:rPr>
-        <w:t>regexp_replace</w:t>
-      </w:r>
-      <w:proofErr w:type="spellEnd"/>
-      <w:r>
-        <w:rPr>
-          <w:rFonts w:ascii="Calibri" w:hAnsi="Calibri" w:cs="Calibri"/>
-          <w:szCs w:val="21"/>
-        </w:rPr>
-        <w:t>` function to replace these elements with blank spaces. In addition, to delete suspected advertising accounts, we use filters to delete data with followers less than 10.</w:t>
+        <w:t>To improve the accuracy of our sentiment analysis, we needed to preprocess the raw Twitter data. The original tweets contained unwanted elements such as emojis, tags, mentions, retweets, and URLs. We used PySpark's `regexp_replace` function to replace these elements with blank spaces. In addition, to delete suspected advertising accounts, we use filters to delete data with followers less than 10.</w:t>
       </w:r>
     </w:p>
     <w:p>
@@ -1275,7 +1119,6 @@
         </w:rPr>
         <w:t xml:space="preserve">the </w:t>
       </w:r>
-      <w:proofErr w:type="gramStart"/>
       <w:r>
         <w:rPr>
           <w:rFonts w:ascii="Calibri" w:hAnsi="Calibri" w:cs="Calibri"/>
@@ -1285,7 +1128,6 @@
         </w:rPr>
         <w:t>pipeline</w:t>
       </w:r>
-      <w:proofErr w:type="gramEnd"/>
     </w:p>
     <w:p>
       <w:pPr>
@@ -1302,39 +1144,7 @@
           <w:szCs w:val="21"/>
         </w:rPr>
         <w:lastRenderedPageBreak/>
-        <w:t xml:space="preserve">After cleaning the data, we input it into the sentiment analysis model to generate a sentiment score for each tweet. We then averaged the sentiment scores for each day to obtain a single sentiment value per day. This process resulted in a </w:t>
-      </w:r>
-      <w:proofErr w:type="spellStart"/>
-      <w:r>
-        <w:rPr>
-          <w:rFonts w:ascii="Calibri" w:hAnsi="Calibri" w:cs="Calibri"/>
-          <w:szCs w:val="21"/>
-        </w:rPr>
-        <w:t>PySpark</w:t>
-      </w:r>
-      <w:proofErr w:type="spellEnd"/>
-      <w:r>
-        <w:rPr>
-          <w:rFonts w:ascii="Calibri" w:hAnsi="Calibri" w:cs="Calibri"/>
-          <w:szCs w:val="21"/>
-        </w:rPr>
-        <w:t xml:space="preserve"> </w:t>
-      </w:r>
-      <w:proofErr w:type="spellStart"/>
-      <w:r>
-        <w:rPr>
-          <w:rFonts w:ascii="Calibri" w:hAnsi="Calibri" w:cs="Calibri"/>
-          <w:szCs w:val="21"/>
-        </w:rPr>
-        <w:t>DataFrame</w:t>
-      </w:r>
-      <w:proofErr w:type="spellEnd"/>
-      <w:r>
-        <w:rPr>
-          <w:rFonts w:ascii="Calibri" w:hAnsi="Calibri" w:cs="Calibri"/>
-          <w:szCs w:val="21"/>
-        </w:rPr>
-        <w:t xml:space="preserve"> that contained the sentiment values for each day over approximately ten days. It is worth noting that the sentiment values range between -1 and 1, where -1 represents a negative sentiment</w:t>
+        <w:t>After cleaning the data, we input it into the sentiment analysis model to generate a sentiment score for each tweet. We then averaged the sentiment scores for each day to obtain a single sentiment value per day. This process resulted in a PySpark DataFrame that contained the sentiment values for each day over approximately ten days. It is worth noting that the sentiment values range between -1 and 1, where -1 represents a negative sentiment</w:t>
       </w:r>
       <w:r>
         <w:rPr>
@@ -1970,35 +1780,7 @@
               <w:rFonts w:ascii="Cambria Math" w:eastAsia="Times New Roman" w:hAnsi="Cambria Math" w:cs="Times New Roman"/>
               <w:sz w:val="22"/>
             </w:rPr>
-            <m:t>=</m:t>
-          </m:r>
-          <m:r>
-            <w:rPr>
-              <w:rFonts w:ascii="Cambria Math" w:eastAsia="Times New Roman" w:hAnsi="Cambria Math" w:cs="Times New Roman"/>
-              <w:sz w:val="22"/>
-            </w:rPr>
-            <m:t>arg</m:t>
-          </m:r>
-          <m:r>
-            <w:rPr>
-              <w:rFonts w:ascii="Cambria Math" w:eastAsia="Times New Roman" w:hAnsi="Cambria Math" w:cs="Times New Roman"/>
-              <w:sz w:val="22"/>
-            </w:rPr>
-            <m:t xml:space="preserve"> </m:t>
-          </m:r>
-          <m:r>
-            <w:rPr>
-              <w:rFonts w:ascii="Cambria Math" w:eastAsia="Times New Roman" w:hAnsi="Cambria Math" w:cs="Times New Roman"/>
-              <w:sz w:val="22"/>
-            </w:rPr>
-            <m:t>maxP</m:t>
-          </m:r>
-          <m:r>
-            <w:rPr>
-              <w:rFonts w:ascii="Cambria Math" w:eastAsia="Times New Roman" w:hAnsi="Cambria Math" w:cs="Times New Roman"/>
-              <w:sz w:val="22"/>
-            </w:rPr>
-            <m:t>(</m:t>
+            <m:t>=arg maxP(</m:t>
           </m:r>
           <m:sSub>
             <m:sSubPr>
@@ -2068,105 +1850,7 @@
               <w:rFonts w:ascii="Cambria Math" w:eastAsia="Times New Roman" w:hAnsi="Cambria Math" w:cs="Times New Roman"/>
               <w:sz w:val="22"/>
             </w:rPr>
-            <m:t>...|</m:t>
-          </m:r>
-          <m:r>
-            <w:rPr>
-              <w:rFonts w:ascii="Cambria Math" w:eastAsia="Times New Roman" w:hAnsi="Cambria Math" w:cs="Times New Roman"/>
-              <w:sz w:val="22"/>
-            </w:rPr>
-            <m:t>c</m:t>
-          </m:r>
-          <m:r>
-            <w:rPr>
-              <w:rFonts w:ascii="Cambria Math" w:eastAsia="Times New Roman" w:hAnsi="Cambria Math" w:cs="Times New Roman"/>
-              <w:sz w:val="22"/>
-            </w:rPr>
-            <m:t>)</m:t>
-          </m:r>
-          <m:r>
-            <w:rPr>
-              <w:rFonts w:ascii="Cambria Math" w:eastAsia="Times New Roman" w:hAnsi="Cambria Math" w:cs="Times New Roman"/>
-              <w:sz w:val="22"/>
-            </w:rPr>
-            <m:t>P</m:t>
-          </m:r>
-          <m:r>
-            <w:rPr>
-              <w:rFonts w:ascii="Cambria Math" w:eastAsia="Times New Roman" w:hAnsi="Cambria Math" w:cs="Times New Roman"/>
-              <w:sz w:val="22"/>
-            </w:rPr>
-            <m:t>(</m:t>
-          </m:r>
-          <m:r>
-            <w:rPr>
-              <w:rFonts w:ascii="Cambria Math" w:eastAsia="Times New Roman" w:hAnsi="Cambria Math" w:cs="Times New Roman"/>
-              <w:sz w:val="22"/>
-            </w:rPr>
-            <m:t>c</m:t>
-          </m:r>
-          <m:r>
-            <w:rPr>
-              <w:rFonts w:ascii="Cambria Math" w:eastAsia="Times New Roman" w:hAnsi="Cambria Math" w:cs="Times New Roman"/>
-              <w:sz w:val="22"/>
-            </w:rPr>
-            <m:t>)=</m:t>
-          </m:r>
-          <m:r>
-            <w:rPr>
-              <w:rFonts w:ascii="Cambria Math" w:eastAsia="Times New Roman" w:hAnsi="Cambria Math" w:cs="Times New Roman"/>
-              <w:sz w:val="22"/>
-            </w:rPr>
-            <m:t>arg</m:t>
-          </m:r>
-          <m:r>
-            <w:rPr>
-              <w:rFonts w:ascii="Cambria Math" w:eastAsia="Times New Roman" w:hAnsi="Cambria Math" w:cs="Times New Roman"/>
-              <w:sz w:val="22"/>
-            </w:rPr>
-            <m:t xml:space="preserve"> </m:t>
-          </m:r>
-          <m:r>
-            <w:rPr>
-              <w:rFonts w:ascii="Cambria Math" w:eastAsia="Times New Roman" w:hAnsi="Cambria Math" w:cs="Times New Roman"/>
-              <w:sz w:val="22"/>
-            </w:rPr>
-            <m:t>max</m:t>
-          </m:r>
-          <m:r>
-            <w:rPr>
-              <w:rFonts w:ascii="Cambria Math" w:eastAsia="Times New Roman" w:hAnsi="Cambria Math" w:cs="Times New Roman"/>
-              <w:sz w:val="22"/>
-            </w:rPr>
-            <m:t xml:space="preserve"> </m:t>
-          </m:r>
-          <m:r>
-            <w:rPr>
-              <w:rFonts w:ascii="Cambria Math" w:eastAsia="Times New Roman" w:hAnsi="Cambria Math" w:cs="Times New Roman"/>
-              <w:sz w:val="22"/>
-            </w:rPr>
-            <m:t>P</m:t>
-          </m:r>
-          <m:r>
-            <w:rPr>
-              <w:rFonts w:ascii="Cambria Math" w:eastAsia="Times New Roman" w:hAnsi="Cambria Math" w:cs="Times New Roman"/>
-              <w:sz w:val="22"/>
-            </w:rPr>
-            <m:t>(</m:t>
-          </m:r>
-          <m:r>
-            <w:rPr>
-              <w:rFonts w:ascii="Cambria Math" w:eastAsia="Times New Roman" w:hAnsi="Cambria Math" w:cs="Times New Roman"/>
-              <w:sz w:val="22"/>
-            </w:rPr>
-            <m:t>c</m:t>
-          </m:r>
-          <m:r>
-            <w:rPr>
-              <w:rFonts w:ascii="Cambria Math" w:eastAsia="Times New Roman" w:hAnsi="Cambria Math" w:cs="Times New Roman"/>
-              <w:sz w:val="22"/>
-            </w:rPr>
-            <m:t>)</m:t>
+            <m:t>...|c)P(c)=arg max P(c)</m:t>
           </m:r>
           <m:nary>
             <m:naryPr>
@@ -2195,42 +1879,7 @@
               <w:rFonts w:ascii="Cambria Math" w:eastAsia="Times New Roman" w:hAnsi="Cambria Math" w:cs="Times New Roman"/>
               <w:sz w:val="22"/>
             </w:rPr>
-            <m:t>P</m:t>
-          </m:r>
-          <m:r>
-            <w:rPr>
-              <w:rFonts w:ascii="Cambria Math" w:eastAsia="Times New Roman" w:hAnsi="Cambria Math" w:cs="Times New Roman"/>
-              <w:sz w:val="22"/>
-            </w:rPr>
-            <m:t>(</m:t>
-          </m:r>
-          <m:r>
-            <w:rPr>
-              <w:rFonts w:ascii="Cambria Math" w:eastAsia="Times New Roman" w:hAnsi="Cambria Math" w:cs="Times New Roman"/>
-              <w:sz w:val="22"/>
-            </w:rPr>
-            <m:t>f</m:t>
-          </m:r>
-          <m:r>
-            <w:rPr>
-              <w:rFonts w:ascii="Cambria Math" w:eastAsia="Times New Roman" w:hAnsi="Cambria Math" w:cs="Times New Roman"/>
-              <w:sz w:val="22"/>
-            </w:rPr>
-            <m:t>|</m:t>
-          </m:r>
-          <m:r>
-            <w:rPr>
-              <w:rFonts w:ascii="Cambria Math" w:eastAsia="Times New Roman" w:hAnsi="Cambria Math" w:cs="Times New Roman"/>
-              <w:sz w:val="22"/>
-            </w:rPr>
-            <m:t>c</m:t>
-          </m:r>
-          <m:r>
-            <w:rPr>
-              <w:rFonts w:ascii="Cambria Math" w:eastAsia="Times New Roman" w:hAnsi="Cambria Math" w:cs="Times New Roman"/>
-              <w:sz w:val="22"/>
-            </w:rPr>
-            <m:t>)</m:t>
+            <m:t>P(f|c)</m:t>
           </m:r>
         </m:oMath>
       </m:oMathPara>
@@ -2350,21 +1999,7 @@
               <w:rFonts w:ascii="Cambria Math" w:eastAsia="Times New Roman" w:hAnsi="Cambria Math" w:cs="Times New Roman"/>
               <w:sz w:val="22"/>
             </w:rPr>
-            <m:t>|</m:t>
-          </m:r>
-          <m:r>
-            <w:rPr>
-              <w:rFonts w:ascii="Cambria Math" w:eastAsia="Times New Roman" w:hAnsi="Cambria Math" w:cs="Times New Roman"/>
-              <w:sz w:val="22"/>
-            </w:rPr>
-            <m:t>c</m:t>
-          </m:r>
-          <m:r>
-            <w:rPr>
-              <w:rFonts w:ascii="Cambria Math" w:eastAsia="Times New Roman" w:hAnsi="Cambria Math" w:cs="Times New Roman"/>
-              <w:sz w:val="22"/>
-            </w:rPr>
-            <m:t>)=</m:t>
+            <m:t>|c)=</m:t>
           </m:r>
           <m:f>
             <m:fPr>
@@ -2381,14 +2016,7 @@
                   <w:rFonts w:ascii="Cambria Math" w:eastAsia="Times New Roman" w:hAnsi="Cambria Math" w:cs="Times New Roman"/>
                   <w:sz w:val="22"/>
                 </w:rPr>
-                <m:t>count</m:t>
-              </m:r>
-              <m:r>
-                <w:rPr>
-                  <w:rFonts w:ascii="Cambria Math" w:eastAsia="Times New Roman" w:hAnsi="Cambria Math" w:cs="Times New Roman"/>
-                  <w:sz w:val="22"/>
-                </w:rPr>
-                <m:t>(</m:t>
+                <m:t>count(</m:t>
               </m:r>
               <m:sSub>
                 <m:sSubPr>
@@ -2423,21 +2051,7 @@
                   <w:rFonts w:ascii="Cambria Math" w:eastAsia="Times New Roman" w:hAnsi="Cambria Math" w:cs="Times New Roman"/>
                   <w:sz w:val="22"/>
                 </w:rPr>
-                <m:t>,</m:t>
-              </m:r>
-              <m:r>
-                <w:rPr>
-                  <w:rFonts w:ascii="Cambria Math" w:eastAsia="Times New Roman" w:hAnsi="Cambria Math" w:cs="Times New Roman"/>
-                  <w:sz w:val="22"/>
-                </w:rPr>
-                <m:t>c</m:t>
-              </m:r>
-              <m:r>
-                <w:rPr>
-                  <w:rFonts w:ascii="Cambria Math" w:eastAsia="Times New Roman" w:hAnsi="Cambria Math" w:cs="Times New Roman"/>
-                  <w:sz w:val="22"/>
-                </w:rPr>
-                <m:t>)+1</m:t>
+                <m:t>,c)+1</m:t>
               </m:r>
             </m:num>
             <m:den>
@@ -2457,21 +2071,7 @@
                       <w:rFonts w:ascii="Cambria Math" w:eastAsia="Times New Roman" w:hAnsi="Cambria Math" w:cs="Times New Roman"/>
                       <w:sz w:val="22"/>
                     </w:rPr>
-                    <m:t>w</m:t>
-                  </m:r>
-                  <m:r>
-                    <w:rPr>
-                      <w:rFonts w:ascii="Cambria Math" w:eastAsia="Times New Roman" w:hAnsi="Cambria Math" w:cs="Times New Roman"/>
-                      <w:sz w:val="22"/>
-                    </w:rPr>
-                    <m:t>∈</m:t>
-                  </m:r>
-                  <m:r>
-                    <w:rPr>
-                      <w:rFonts w:ascii="Cambria Math" w:eastAsia="Times New Roman" w:hAnsi="Cambria Math" w:cs="Times New Roman"/>
-                      <w:sz w:val="22"/>
-                    </w:rPr>
-                    <m:t>V</m:t>
+                    <m:t>w∈V</m:t>
                   </m:r>
                 </m:sub>
                 <m:sup/>
@@ -2482,14 +2082,7 @@
                   <w:rFonts w:ascii="Cambria Math" w:eastAsia="Times New Roman" w:hAnsi="Cambria Math" w:cs="Times New Roman"/>
                   <w:sz w:val="22"/>
                 </w:rPr>
-                <m:t>count</m:t>
-              </m:r>
-              <m:r>
-                <w:rPr>
-                  <w:rFonts w:ascii="Cambria Math" w:eastAsia="Times New Roman" w:hAnsi="Cambria Math" w:cs="Times New Roman"/>
-                  <w:sz w:val="22"/>
-                </w:rPr>
-                <m:t>(</m:t>
+                <m:t>count(</m:t>
               </m:r>
               <m:sSub>
                 <m:sSubPr>
@@ -2524,35 +2117,7 @@
                   <w:rFonts w:ascii="Cambria Math" w:eastAsia="Times New Roman" w:hAnsi="Cambria Math" w:cs="Times New Roman"/>
                   <w:sz w:val="22"/>
                 </w:rPr>
-                <m:t>,</m:t>
-              </m:r>
-              <m:r>
-                <w:rPr>
-                  <w:rFonts w:ascii="Cambria Math" w:eastAsia="Times New Roman" w:hAnsi="Cambria Math" w:cs="Times New Roman"/>
-                  <w:sz w:val="22"/>
-                </w:rPr>
-                <m:t>c</m:t>
-              </m:r>
-              <m:r>
-                <w:rPr>
-                  <w:rFonts w:ascii="Cambria Math" w:eastAsia="Times New Roman" w:hAnsi="Cambria Math" w:cs="Times New Roman"/>
-                  <w:sz w:val="22"/>
-                </w:rPr>
-                <m:t>)+|</m:t>
-              </m:r>
-              <m:r>
-                <w:rPr>
-                  <w:rFonts w:ascii="Cambria Math" w:eastAsia="Times New Roman" w:hAnsi="Cambria Math" w:cs="Times New Roman"/>
-                  <w:sz w:val="22"/>
-                </w:rPr>
-                <m:t>V</m:t>
-              </m:r>
-              <m:r>
-                <w:rPr>
-                  <w:rFonts w:ascii="Cambria Math" w:eastAsia="Times New Roman" w:hAnsi="Cambria Math" w:cs="Times New Roman"/>
-                  <w:sz w:val="22"/>
-                </w:rPr>
-                <m:t>|</m:t>
+                <m:t>,c)+|V|</m:t>
               </m:r>
             </m:den>
           </m:f>
@@ -2601,23 +2166,7 @@
           <w:rFonts w:ascii="Calibri" w:hAnsi="Calibri" w:cs="Calibri"/>
           <w:szCs w:val="21"/>
         </w:rPr>
-        <w:t xml:space="preserve">. </w:t>
-      </w:r>
-      <w:proofErr w:type="gramStart"/>
-      <w:r>
-        <w:rPr>
-          <w:rFonts w:ascii="Calibri" w:hAnsi="Calibri" w:cs="Calibri"/>
-          <w:szCs w:val="21"/>
-        </w:rPr>
-        <w:t>So</w:t>
-      </w:r>
-      <w:proofErr w:type="gramEnd"/>
-      <w:r>
-        <w:rPr>
-          <w:rFonts w:ascii="Calibri" w:hAnsi="Calibri" w:cs="Calibri"/>
-          <w:szCs w:val="21"/>
-        </w:rPr>
-        <w:t xml:space="preserve"> we only need to do summation instead of multiplication.</w:t>
+        <w:t>. So we only need to do summation instead of multiplication.</w:t>
       </w:r>
     </w:p>
     <w:p>
@@ -2676,39 +2225,7 @@
           <w:rFonts w:ascii="Calibri" w:hAnsi="Calibri" w:cs="Calibri"/>
           <w:szCs w:val="21"/>
         </w:rPr>
-        <w:t>or another category of words: stop words, the solution is to ignore them - to remove them from the test file and not to include any possibility of them. The second optimization method is about the negation of words. A simple baseline commonly used when dealing with negation in sentiment is to prefix each word after the logical negation symbol (</w:t>
-      </w:r>
-      <w:proofErr w:type="spellStart"/>
-      <w:r>
-        <w:rPr>
-          <w:rFonts w:ascii="Calibri" w:hAnsi="Calibri" w:cs="Calibri"/>
-          <w:szCs w:val="21"/>
-        </w:rPr>
-        <w:t>n't</w:t>
-      </w:r>
-      <w:proofErr w:type="spellEnd"/>
-      <w:r>
-        <w:rPr>
-          <w:rFonts w:ascii="Calibri" w:hAnsi="Calibri" w:cs="Calibri"/>
-          <w:szCs w:val="21"/>
-        </w:rPr>
-        <w:t xml:space="preserve">, NOT, no, never) with the NOT prefix during text normalization. Thus, newly formed words like </w:t>
-      </w:r>
-      <w:proofErr w:type="spellStart"/>
-      <w:r>
-        <w:rPr>
-          <w:rFonts w:ascii="Calibri" w:hAnsi="Calibri" w:cs="Calibri"/>
-          <w:szCs w:val="21"/>
-        </w:rPr>
-        <w:t>NOT_like</w:t>
-      </w:r>
-      <w:proofErr w:type="spellEnd"/>
-      <w:r>
-        <w:rPr>
-          <w:rFonts w:ascii="Calibri" w:hAnsi="Calibri" w:cs="Calibri"/>
-          <w:szCs w:val="21"/>
-        </w:rPr>
-        <w:t xml:space="preserve">, </w:t>
+        <w:t xml:space="preserve">or another category of words: stop words, the solution is to ignore them - to remove them from the test file and not to include any possibility of them. The second optimization method is about the negation of words. A simple baseline commonly used when dealing with negation in sentiment is to prefix each word after the logical negation symbol (n't, NOT, no, never) with the NOT prefix during text normalization. Thus, newly formed words like NOT_like, </w:t>
       </w:r>
       <w:r>
         <w:rPr>
@@ -2717,21 +2234,12 @@
         </w:rPr>
         <w:t xml:space="preserve">and </w:t>
       </w:r>
-      <w:proofErr w:type="spellStart"/>
-      <w:r>
-        <w:rPr>
-          <w:rFonts w:ascii="Calibri" w:hAnsi="Calibri" w:cs="Calibri"/>
-          <w:szCs w:val="21"/>
-        </w:rPr>
-        <w:t>NOT_recommend</w:t>
-      </w:r>
-      <w:proofErr w:type="spellEnd"/>
-      <w:r>
-        <w:rPr>
-          <w:rFonts w:ascii="Calibri" w:hAnsi="Calibri" w:cs="Calibri"/>
-          <w:szCs w:val="21"/>
-        </w:rPr>
-        <w:t xml:space="preserve"> appear more frequently in negative documents and </w:t>
+      <w:r>
+        <w:rPr>
+          <w:rFonts w:ascii="Calibri" w:hAnsi="Calibri" w:cs="Calibri"/>
+          <w:szCs w:val="21"/>
+        </w:rPr>
+        <w:t xml:space="preserve">NOT_recommend appear more frequently in negative documents and </w:t>
       </w:r>
       <w:r>
         <w:rPr>
@@ -2745,33 +2253,8 @@
           <w:rFonts w:ascii="Calibri" w:hAnsi="Calibri" w:cs="Calibri"/>
           <w:szCs w:val="21"/>
         </w:rPr>
-        <w:t xml:space="preserve">erve as cues to negative emotions, while words like </w:t>
-      </w:r>
-      <w:proofErr w:type="spellStart"/>
-      <w:r>
-        <w:rPr>
-          <w:rFonts w:ascii="Calibri" w:hAnsi="Calibri" w:cs="Calibri"/>
-          <w:szCs w:val="21"/>
-        </w:rPr>
-        <w:t>NOT_bored</w:t>
-      </w:r>
-      <w:proofErr w:type="spellEnd"/>
-      <w:r>
-        <w:rPr>
-          <w:rFonts w:ascii="Calibri" w:hAnsi="Calibri" w:cs="Calibri"/>
-          <w:szCs w:val="21"/>
-        </w:rPr>
-        <w:t xml:space="preserve">, </w:t>
-      </w:r>
-      <w:proofErr w:type="spellStart"/>
-      <w:r>
-        <w:rPr>
-          <w:rFonts w:ascii="Calibri" w:hAnsi="Calibri" w:cs="Calibri"/>
-          <w:szCs w:val="21"/>
-        </w:rPr>
-        <w:t>NOT_reject</w:t>
-      </w:r>
-      <w:proofErr w:type="spellEnd"/>
+        <w:t>erve as cues to negative emotions, while words like NOT_bored, NOT_reject</w:t>
+      </w:r>
       <w:r>
         <w:rPr>
           <w:rFonts w:ascii="Calibri" w:hAnsi="Calibri" w:cs="Calibri"/>
@@ -2872,23 +2355,7 @@
           <w:szCs w:val="21"/>
         </w:rPr>
         <w:lastRenderedPageBreak/>
-        <w:t xml:space="preserve">sentiment results. Usually, a lexicon for sentiment analysis contains three classes of words: emotional </w:t>
-      </w:r>
-      <w:proofErr w:type="gramStart"/>
-      <w:r>
-        <w:rPr>
-          <w:rFonts w:ascii="Calibri" w:hAnsi="Calibri" w:cs="Calibri"/>
-          <w:szCs w:val="21"/>
-        </w:rPr>
-        <w:t>words(</w:t>
-      </w:r>
-      <w:proofErr w:type="gramEnd"/>
-      <w:r>
-        <w:rPr>
-          <w:rFonts w:ascii="Calibri" w:hAnsi="Calibri" w:cs="Calibri"/>
-          <w:szCs w:val="21"/>
-        </w:rPr>
-        <w:t xml:space="preserve">positive, negative and neutral emotion), degree words(e.g. a little, very, a bit of) and negative words(e.g. nobody, not, none). </w:t>
+        <w:t xml:space="preserve">sentiment results. Usually, a lexicon for sentiment analysis contains three classes of words: emotional words(positive, negative and neutral emotion), degree words(e.g. a little, very, a bit of) and negative words(e.g. nobody, not, none). </w:t>
       </w:r>
     </w:p>
     <w:p>
@@ -2905,126 +2372,14 @@
           <w:rFonts w:ascii="Calibri" w:hAnsi="Calibri" w:cs="Calibri"/>
           <w:szCs w:val="21"/>
         </w:rPr>
-        <w:t xml:space="preserve">The three very common lexicons are </w:t>
-      </w:r>
-      <w:proofErr w:type="spellStart"/>
-      <w:r>
-        <w:rPr>
-          <w:rFonts w:ascii="Calibri" w:hAnsi="Calibri" w:cs="Calibri"/>
-          <w:szCs w:val="21"/>
-        </w:rPr>
-        <w:t>SetiWordNet</w:t>
-      </w:r>
-      <w:proofErr w:type="spellEnd"/>
-      <w:r>
-        <w:rPr>
-          <w:rFonts w:ascii="Calibri" w:hAnsi="Calibri" w:cs="Calibri"/>
-          <w:szCs w:val="21"/>
-        </w:rPr>
-        <w:t xml:space="preserve">, </w:t>
-      </w:r>
-      <w:proofErr w:type="spellStart"/>
-      <w:r>
-        <w:rPr>
-          <w:rFonts w:ascii="Calibri" w:hAnsi="Calibri" w:cs="Calibri"/>
-          <w:szCs w:val="21"/>
-        </w:rPr>
-        <w:t>Setiwords</w:t>
-      </w:r>
-      <w:proofErr w:type="spellEnd"/>
-      <w:r>
-        <w:rPr>
-          <w:rFonts w:ascii="Calibri" w:hAnsi="Calibri" w:cs="Calibri"/>
-          <w:szCs w:val="21"/>
-        </w:rPr>
-        <w:t xml:space="preserve"> and VADER. </w:t>
-      </w:r>
-      <w:proofErr w:type="spellStart"/>
-      <w:r>
-        <w:rPr>
-          <w:rFonts w:ascii="Calibri" w:hAnsi="Calibri" w:cs="Calibri"/>
-          <w:szCs w:val="21"/>
-        </w:rPr>
-        <w:t>SetiWordNet</w:t>
-      </w:r>
-      <w:proofErr w:type="spellEnd"/>
-      <w:r>
-        <w:rPr>
-          <w:rFonts w:ascii="Calibri" w:hAnsi="Calibri" w:cs="Calibri"/>
-          <w:szCs w:val="21"/>
-        </w:rPr>
-        <w:t xml:space="preserve"> assigns scores to WordNet </w:t>
-      </w:r>
-      <w:proofErr w:type="spellStart"/>
-      <w:r>
-        <w:rPr>
-          <w:rFonts w:ascii="Calibri" w:hAnsi="Calibri" w:cs="Calibri"/>
-          <w:szCs w:val="21"/>
-        </w:rPr>
-        <w:t>synsets</w:t>
-      </w:r>
-      <w:proofErr w:type="spellEnd"/>
-      <w:r>
-        <w:rPr>
-          <w:rFonts w:ascii="Calibri" w:hAnsi="Calibri" w:cs="Calibri"/>
-          <w:szCs w:val="21"/>
-        </w:rPr>
-        <w:t xml:space="preserve"> instead of words. Each </w:t>
-      </w:r>
-      <w:proofErr w:type="spellStart"/>
-      <w:r>
-        <w:rPr>
-          <w:rFonts w:ascii="Calibri" w:hAnsi="Calibri" w:cs="Calibri"/>
-          <w:szCs w:val="21"/>
-        </w:rPr>
-        <w:t>synset</w:t>
-      </w:r>
-      <w:proofErr w:type="spellEnd"/>
-      <w:r>
-        <w:rPr>
-          <w:rFonts w:ascii="Calibri" w:hAnsi="Calibri" w:cs="Calibri"/>
-          <w:szCs w:val="21"/>
-        </w:rPr>
-        <w:t xml:space="preserve"> has a positivity and a negativity score between 0 and 1. </w:t>
-      </w:r>
-      <w:r>
-        <w:rPr>
-          <w:rFonts w:ascii="Calibri" w:hAnsi="Calibri" w:cs="Calibri"/>
-          <w:szCs w:val="21"/>
-        </w:rPr>
-        <w:t xml:space="preserve">Unlike </w:t>
-      </w:r>
-      <w:proofErr w:type="spellStart"/>
-      <w:r>
-        <w:rPr>
-          <w:rFonts w:ascii="Calibri" w:hAnsi="Calibri" w:cs="Calibri"/>
-          <w:szCs w:val="21"/>
-        </w:rPr>
-        <w:t>SentiWordNet</w:t>
-      </w:r>
-      <w:proofErr w:type="spellEnd"/>
-      <w:r>
-        <w:rPr>
-          <w:rFonts w:ascii="Calibri" w:hAnsi="Calibri" w:cs="Calibri"/>
-          <w:szCs w:val="21"/>
-        </w:rPr>
-        <w:t xml:space="preserve">, </w:t>
-      </w:r>
-      <w:proofErr w:type="spellStart"/>
-      <w:r>
-        <w:rPr>
-          <w:rFonts w:ascii="Calibri" w:hAnsi="Calibri" w:cs="Calibri"/>
-          <w:szCs w:val="21"/>
-        </w:rPr>
-        <w:t>SentiWords</w:t>
-      </w:r>
-      <w:proofErr w:type="spellEnd"/>
-      <w:r>
-        <w:rPr>
-          <w:rFonts w:ascii="Calibri" w:hAnsi="Calibri" w:cs="Calibri"/>
-          <w:szCs w:val="21"/>
-        </w:rPr>
-        <w:t xml:space="preserve"> assigns scores directly to words, allowing</w:t>
+        <w:t xml:space="preserve">The three very common lexicons are SetiWordNet, Setiwords and VADER. SetiWordNet assigns scores to WordNet synsets instead of words. Each synset has a positivity and a negativity score between 0 and 1. </w:t>
+      </w:r>
+      <w:r>
+        <w:rPr>
+          <w:rFonts w:ascii="Calibri" w:hAnsi="Calibri" w:cs="Calibri"/>
+          <w:szCs w:val="21"/>
+        </w:rPr>
+        <w:t>Unlike SentiWordNet, SentiWords assigns scores directly to words, allowing</w:t>
       </w:r>
       <w:r>
         <w:rPr>
@@ -3464,18 +2819,8 @@
                 <w:sz w:val="15"/>
                 <w:szCs w:val="15"/>
               </w:rPr>
-              <w:t xml:space="preserve">Computation is </w:t>
+              <w:t>Computation is fast</w:t>
             </w:r>
-            <w:proofErr w:type="gramStart"/>
-            <w:r>
-              <w:rPr>
-                <w:rFonts w:ascii="Calibri" w:eastAsia="Times New Roman" w:hAnsi="Calibri" w:cs="Calibri"/>
-                <w:sz w:val="15"/>
-                <w:szCs w:val="15"/>
-              </w:rPr>
-              <w:t>fast</w:t>
-            </w:r>
-            <w:proofErr w:type="gramEnd"/>
           </w:p>
           <w:p>
             <w:pPr>
@@ -3944,23 +3289,7 @@
           <w:rFonts w:ascii="Calibri" w:hAnsi="Calibri" w:cs="Calibri"/>
           <w:szCs w:val="21"/>
         </w:rPr>
-        <w:t xml:space="preserve">. </w:t>
-      </w:r>
-      <w:proofErr w:type="gramStart"/>
-      <w:r>
-        <w:rPr>
-          <w:rFonts w:ascii="Calibri" w:hAnsi="Calibri" w:cs="Calibri"/>
-          <w:szCs w:val="21"/>
-        </w:rPr>
-        <w:t>So</w:t>
-      </w:r>
-      <w:proofErr w:type="gramEnd"/>
-      <w:r>
-        <w:rPr>
-          <w:rFonts w:ascii="Calibri" w:hAnsi="Calibri" w:cs="Calibri"/>
-          <w:szCs w:val="21"/>
-        </w:rPr>
-        <w:t xml:space="preserve"> we choose the Lexicon model as our final sentiment prediction model.</w:t>
+        <w:t>. So we choose the Lexicon model as our final sentiment prediction model.</w:t>
       </w:r>
     </w:p>
     <w:p>
@@ -4082,23 +3411,7 @@
           <w:rFonts w:ascii="Calibri" w:hAnsi="Calibri" w:cs="Calibri"/>
           <w:szCs w:val="21"/>
         </w:rPr>
-        <w:t xml:space="preserve">The </w:t>
-      </w:r>
-      <w:proofErr w:type="gramStart"/>
-      <w:r>
-        <w:rPr>
-          <w:rFonts w:ascii="Calibri" w:hAnsi="Calibri" w:cs="Calibri"/>
-          <w:szCs w:val="21"/>
-        </w:rPr>
-        <w:t>right side</w:t>
-      </w:r>
-      <w:proofErr w:type="gramEnd"/>
-      <w:r>
-        <w:rPr>
-          <w:rFonts w:ascii="Calibri" w:hAnsi="Calibri" w:cs="Calibri"/>
-          <w:szCs w:val="21"/>
-        </w:rPr>
-        <w:t xml:space="preserve"> graph shows the pipeline of the function that construct</w:t>
+        <w:t>The right side graph shows the pipeline of the function that construct</w:t>
       </w:r>
       <w:r>
         <w:rPr>
@@ -5156,39 +4469,7 @@
           <w:rFonts w:ascii="Calibri" w:hAnsi="Calibri" w:cs="Calibri"/>
           <w:szCs w:val="21"/>
         </w:rPr>
-        <w:t xml:space="preserve">end of this project, developed using React, consists of six core components, including a </w:t>
-      </w:r>
-      <w:proofErr w:type="spellStart"/>
-      <w:r>
-        <w:rPr>
-          <w:rFonts w:ascii="Calibri" w:hAnsi="Calibri" w:cs="Calibri"/>
-          <w:szCs w:val="21"/>
-        </w:rPr>
-        <w:t>HomePage</w:t>
-      </w:r>
-      <w:proofErr w:type="spellEnd"/>
-      <w:r>
-        <w:rPr>
-          <w:rFonts w:ascii="Calibri" w:hAnsi="Calibri" w:cs="Calibri"/>
-          <w:szCs w:val="21"/>
-        </w:rPr>
-        <w:t xml:space="preserve"> and five individual cryptocurrency pages. The </w:t>
-      </w:r>
-      <w:proofErr w:type="spellStart"/>
-      <w:r>
-        <w:rPr>
-          <w:rFonts w:ascii="Calibri" w:hAnsi="Calibri" w:cs="Calibri"/>
-          <w:szCs w:val="21"/>
-        </w:rPr>
-        <w:t>HomePage's</w:t>
-      </w:r>
-      <w:proofErr w:type="spellEnd"/>
-      <w:r>
-        <w:rPr>
-          <w:rFonts w:ascii="Calibri" w:hAnsi="Calibri" w:cs="Calibri"/>
-          <w:szCs w:val="21"/>
-        </w:rPr>
-        <w:t xml:space="preserve"> primary function is to introduce users to the platform and assist them in choosing a cryptocurrency. Each cryptocurrency page offers users predictions tailored to the selected coin.</w:t>
+        <w:t>end of this project, developed using React, consists of six core components, including a HomePage and five individual cryptocurrency pages. The HomePage's primary function is to introduce users to the platform and assist them in choosing a cryptocurrency. Each cryptocurrency page offers users predictions tailored to the selected coin.</w:t>
       </w:r>
     </w:p>
     <w:p>
@@ -5205,39 +4486,7 @@
           <w:rFonts w:ascii="Calibri" w:hAnsi="Calibri" w:cs="Calibri"/>
           <w:szCs w:val="21"/>
         </w:rPr>
-        <w:t xml:space="preserve">When users launch the app, they are directed to the </w:t>
-      </w:r>
-      <w:proofErr w:type="spellStart"/>
-      <w:r>
-        <w:rPr>
-          <w:rFonts w:ascii="Calibri" w:hAnsi="Calibri" w:cs="Calibri"/>
-          <w:szCs w:val="21"/>
-        </w:rPr>
-        <w:t>HomePage</w:t>
-      </w:r>
-      <w:proofErr w:type="spellEnd"/>
-      <w:r>
-        <w:rPr>
-          <w:rFonts w:ascii="Calibri" w:hAnsi="Calibri" w:cs="Calibri"/>
-          <w:szCs w:val="21"/>
-        </w:rPr>
-        <w:t xml:space="preserve">, where they can select from five of the most popular cryptocurrencies. Once they choose a coin, the app navigates to the corresponding cryptocurrency page, where users can view price trend predictions for the next 1, 3, or 5 days. Additionally, users can easily return to the </w:t>
-      </w:r>
-      <w:proofErr w:type="spellStart"/>
-      <w:r>
-        <w:rPr>
-          <w:rFonts w:ascii="Calibri" w:hAnsi="Calibri" w:cs="Calibri"/>
-          <w:szCs w:val="21"/>
-        </w:rPr>
-        <w:t>HomePage</w:t>
-      </w:r>
-      <w:proofErr w:type="spellEnd"/>
-      <w:r>
-        <w:rPr>
-          <w:rFonts w:ascii="Calibri" w:hAnsi="Calibri" w:cs="Calibri"/>
-          <w:szCs w:val="21"/>
-        </w:rPr>
-        <w:t xml:space="preserve"> to select another cryptocurrency.</w:t>
+        <w:t>When users launch the app, they are directed to the HomePage, where they can select from five of the most popular cryptocurrencies. Once they choose a coin, the app navigates to the corresponding cryptocurrency page, where users can view price trend predictions for the next 1, 3, or 5 days. Additionally, users can easily return to the HomePage to select another cryptocurrency.</w:t>
       </w:r>
     </w:p>
     <w:p>
@@ -5400,23 +4649,7 @@
           <w:rFonts w:ascii="Calibri" w:hAnsi="Calibri" w:cs="Calibri"/>
           <w:szCs w:val="21"/>
         </w:rPr>
-        <w:t xml:space="preserve">In the initial phase, Flask and Axios were employed as the interface between the </w:t>
-      </w:r>
-      <w:proofErr w:type="gramStart"/>
-      <w:r>
-        <w:rPr>
-          <w:rFonts w:ascii="Calibri" w:hAnsi="Calibri" w:cs="Calibri"/>
-          <w:szCs w:val="21"/>
-        </w:rPr>
-        <w:t>back-end</w:t>
-      </w:r>
-      <w:proofErr w:type="gramEnd"/>
-      <w:r>
-        <w:rPr>
-          <w:rFonts w:ascii="Calibri" w:hAnsi="Calibri" w:cs="Calibri"/>
-          <w:szCs w:val="21"/>
-        </w:rPr>
-        <w:t xml:space="preserve"> and front-end, enabling the back-end to generate trend charts and text for the front</w:t>
+        <w:t>In the initial phase, Flask and Axios were employed as the interface between the back-end and front-end, enabling the back-end to generate trend charts and text for the front</w:t>
       </w:r>
       <w:r>
         <w:rPr>
@@ -5458,23 +4691,7 @@
           <w:rFonts w:ascii="Calibri" w:hAnsi="Calibri" w:cs="Calibri"/>
           <w:szCs w:val="21"/>
         </w:rPr>
-        <w:t xml:space="preserve">end if the </w:t>
-      </w:r>
-      <w:proofErr w:type="gramStart"/>
-      <w:r>
-        <w:rPr>
-          <w:rFonts w:ascii="Calibri" w:hAnsi="Calibri" w:cs="Calibri"/>
-          <w:szCs w:val="21"/>
-        </w:rPr>
-        <w:t>back-end</w:t>
-      </w:r>
-      <w:proofErr w:type="gramEnd"/>
-      <w:r>
-        <w:rPr>
-          <w:rFonts w:ascii="Calibri" w:hAnsi="Calibri" w:cs="Calibri"/>
-          <w:szCs w:val="21"/>
-        </w:rPr>
-        <w:t xml:space="preserve"> remained running. To overcome this challenge, we altered our approach by directly saving the back</w:t>
+        <w:t>end if the back-end remained running. To overcome this challenge, we altered our approach by directly saving the back</w:t>
       </w:r>
       <w:r>
         <w:rPr>
@@ -5495,38 +4712,14 @@
           <w:rFonts w:ascii="Calibri" w:hAnsi="Calibri" w:cs="Calibri"/>
           <w:szCs w:val="21"/>
         </w:rPr>
-        <w:t>Users can access the trends anytime by utilizing '</w:t>
-      </w:r>
-      <w:proofErr w:type="spellStart"/>
-      <w:r>
-        <w:rPr>
-          <w:rFonts w:ascii="Calibri" w:hAnsi="Calibri" w:cs="Calibri"/>
-          <w:szCs w:val="21"/>
-        </w:rPr>
-        <w:t>useEffect</w:t>
-      </w:r>
-      <w:proofErr w:type="spellEnd"/>
-      <w:r>
-        <w:rPr>
-          <w:rFonts w:ascii="Calibri" w:hAnsi="Calibri" w:cs="Calibri"/>
-          <w:szCs w:val="21"/>
-        </w:rPr>
-        <w:t>' to read the TXT data</w:t>
-      </w:r>
-      <w:r>
-        <w:rPr>
-          <w:rFonts w:ascii="Calibri" w:hAnsi="Calibri" w:cs="Calibri"/>
-          <w:szCs w:val="21"/>
-        </w:rPr>
-        <w:t xml:space="preserve"> without needing the </w:t>
-      </w:r>
-      <w:proofErr w:type="gramStart"/>
-      <w:r>
-        <w:rPr>
-          <w:rFonts w:ascii="Calibri" w:hAnsi="Calibri" w:cs="Calibri"/>
-          <w:szCs w:val="21"/>
-        </w:rPr>
-        <w:t>back</w:t>
+        <w:t>Users can access the trends anytime by utilizing 'useEffect' to read the TXT data</w:t>
+      </w:r>
+      <w:r>
+        <w:rPr>
+          <w:rFonts w:ascii="Calibri" w:hAnsi="Calibri" w:cs="Calibri"/>
+          <w:szCs w:val="21"/>
+        </w:rPr>
+        <w:t xml:space="preserve"> without needing the back</w:t>
       </w:r>
       <w:r>
         <w:rPr>
@@ -5540,15 +4733,7 @@
           <w:rFonts w:ascii="Calibri" w:hAnsi="Calibri" w:cs="Calibri"/>
           <w:szCs w:val="21"/>
         </w:rPr>
-        <w:t>end</w:t>
-      </w:r>
-      <w:proofErr w:type="gramEnd"/>
-      <w:r>
-        <w:rPr>
-          <w:rFonts w:ascii="Calibri" w:hAnsi="Calibri" w:cs="Calibri"/>
-          <w:szCs w:val="21"/>
-        </w:rPr>
-        <w:t xml:space="preserve"> to run continuously.</w:t>
+        <w:t>end to run continuously.</w:t>
       </w:r>
     </w:p>
     <w:p>
@@ -5728,23 +4913,7 @@
           <w:rFonts w:ascii="Calibri" w:hAnsi="Calibri" w:cs="Calibri"/>
           <w:szCs w:val="21"/>
         </w:rPr>
-        <w:t xml:space="preserve">; plot the </w:t>
-      </w:r>
-      <w:proofErr w:type="gramStart"/>
-      <w:r>
-        <w:rPr>
-          <w:rFonts w:ascii="Calibri" w:hAnsi="Calibri" w:cs="Calibri"/>
-          <w:szCs w:val="21"/>
-        </w:rPr>
-        <w:t>final results</w:t>
-      </w:r>
-      <w:proofErr w:type="gramEnd"/>
-      <w:r>
-        <w:rPr>
-          <w:rFonts w:ascii="Calibri" w:hAnsi="Calibri" w:cs="Calibri"/>
-          <w:szCs w:val="21"/>
-        </w:rPr>
-        <w:t xml:space="preserve"> on the real-time update website. </w:t>
+        <w:t xml:space="preserve">; plot the final results on the real-time update website. </w:t>
       </w:r>
     </w:p>
     <w:p>
@@ -5831,23 +5000,7 @@
           <w:rFonts w:ascii="Calibri" w:hAnsi="Calibri" w:cs="Calibri"/>
           <w:szCs w:val="21"/>
         </w:rPr>
-        <w:t xml:space="preserve"> </w:t>
-      </w:r>
-      <w:proofErr w:type="gramStart"/>
-      <w:r>
-        <w:rPr>
-          <w:rFonts w:ascii="Calibri" w:hAnsi="Calibri" w:cs="Calibri"/>
-          <w:szCs w:val="21"/>
-        </w:rPr>
-        <w:t>and also</w:t>
-      </w:r>
-      <w:proofErr w:type="gramEnd"/>
-      <w:r>
-        <w:rPr>
-          <w:rFonts w:ascii="Calibri" w:hAnsi="Calibri" w:cs="Calibri"/>
-          <w:szCs w:val="21"/>
-        </w:rPr>
-        <w:t xml:space="preserve"> grab the news data from </w:t>
+        <w:t xml:space="preserve"> and also grab the news data from </w:t>
       </w:r>
       <w:r>
         <w:rPr>
@@ -6018,23 +5171,7 @@
           <w:rFonts w:ascii="Calibri" w:hAnsi="Calibri" w:cs="Calibri"/>
           <w:szCs w:val="21"/>
         </w:rPr>
-        <w:t xml:space="preserve"> cannot be considered absolutely accurate or instructive. Also, we do not make recommendations on any </w:t>
-      </w:r>
-      <w:proofErr w:type="gramStart"/>
-      <w:r>
-        <w:rPr>
-          <w:rFonts w:ascii="Calibri" w:hAnsi="Calibri" w:cs="Calibri"/>
-          <w:szCs w:val="21"/>
-        </w:rPr>
-        <w:t>particular cryptocurrency</w:t>
-      </w:r>
-      <w:proofErr w:type="gramEnd"/>
-      <w:r>
-        <w:rPr>
-          <w:rFonts w:ascii="Calibri" w:hAnsi="Calibri" w:cs="Calibri"/>
-          <w:szCs w:val="21"/>
-        </w:rPr>
-        <w:t xml:space="preserve">. When using the </w:t>
+        <w:t xml:space="preserve"> cannot be considered absolutely accurate or instructive. Also, we do not make recommendations on any particular cryptocurrency. When using the </w:t>
       </w:r>
       <w:r>
         <w:rPr>
@@ -6076,7 +5213,7 @@
 </file>
 
 <file path=word/endnotes.xml><?xml version="1.0" encoding="utf-8"?>
-<w:endnotes xmlns:wpc="http://schemas.microsoft.com/office/word/2010/wordprocessingCanvas" xmlns:cx="http://schemas.microsoft.com/office/drawing/2014/chartex" xmlns:cx1="http://schemas.microsoft.com/office/drawing/2015/9/8/chartex" xmlns:cx2="http://schemas.microsoft.com/office/drawing/2015/10/21/chartex" xmlns:cx3="http://schemas.microsoft.com/office/drawing/2016/5/9/chartex" xmlns:cx4="http://schemas.microsoft.com/office/drawing/2016/5/10/chartex" xmlns:cx5="http://schemas.microsoft.com/office/drawing/2016/5/11/chartex" xmlns:cx6="http://schemas.microsoft.com/office/drawing/2016/5/12/chartex" xmlns:cx7="http://schemas.microsoft.com/office/drawing/2016/5/13/chartex" xmlns:cx8="http://schemas.microsoft.com/office/drawing/2016/5/14/chartex" xmlns:mc="http://schemas.openxmlformats.org/markup-compatibility/2006" xmlns:aink="http://schemas.microsoft.com/office/drawing/2016/ink" xmlns:am3d="http://schemas.microsoft.com/office/drawing/2017/model3d" xmlns:o="urn:schemas-microsoft-com:office:office" xmlns:oel="http://schemas.microsoft.com/office/2019/extlst" xmlns:r="http://schemas.openxmlformats.org/officeDocument/2006/relationships" xmlns:m="http://schemas.openxmlformats.org/officeDocument/2006/math" xmlns:v="urn:schemas-microsoft-com:vml" xmlns:wp14="http://schemas.microsoft.com/office/word/2010/wordprocessingDrawing" xmlns:wp="http://schemas.openxmlformats.org/drawingml/2006/wordprocessingDrawing" xmlns:w10="urn:schemas-microsoft-com:office:word" xmlns:w="http://schemas.openxmlformats.org/wordprocessingml/2006/main" xmlns:w14="http://schemas.microsoft.com/office/word/2010/wordml" xmlns:w15="http://schemas.microsoft.com/office/word/2012/wordml" xmlns:w16cex="http://schemas.microsoft.com/office/word/2018/wordml/cex" xmlns:w16cid="http://schemas.microsoft.com/office/word/2016/wordml/cid" xmlns:w16="http://schemas.microsoft.com/office/word/2018/wordml" xmlns:w16du="http://schemas.microsoft.com/office/word/2023/wordml/word16du" xmlns:w16sdtdh="http://schemas.microsoft.com/office/word/2020/wordml/sdtdatahash" xmlns:w16se="http://schemas.microsoft.com/office/word/2015/wordml/symex" xmlns:wpg="http://schemas.microsoft.com/office/word/2010/wordprocessingGroup" xmlns:wpi="http://schemas.microsoft.com/office/word/2010/wordprocessingInk" xmlns:wne="http://schemas.microsoft.com/office/word/2006/wordml" xmlns:wps="http://schemas.microsoft.com/office/word/2010/wordprocessingShape" mc:Ignorable="w14 w15 w16se w16cid w16 w16cex w16sdtdh wp14">
+<w:endnotes xmlns:wpc="http://schemas.microsoft.com/office/word/2010/wordprocessingCanvas" xmlns:cx="http://schemas.microsoft.com/office/drawing/2014/chartex" xmlns:cx1="http://schemas.microsoft.com/office/drawing/2015/9/8/chartex" xmlns:cx2="http://schemas.microsoft.com/office/drawing/2015/10/21/chartex" xmlns:cx3="http://schemas.microsoft.com/office/drawing/2016/5/9/chartex" xmlns:cx4="http://schemas.microsoft.com/office/drawing/2016/5/10/chartex" xmlns:cx5="http://schemas.microsoft.com/office/drawing/2016/5/11/chartex" xmlns:cx6="http://schemas.microsoft.com/office/drawing/2016/5/12/chartex" xmlns:cx7="http://schemas.microsoft.com/office/drawing/2016/5/13/chartex" xmlns:cx8="http://schemas.microsoft.com/office/drawing/2016/5/14/chartex" xmlns:mc="http://schemas.openxmlformats.org/markup-compatibility/2006" xmlns:aink="http://schemas.microsoft.com/office/drawing/2016/ink" xmlns:am3d="http://schemas.microsoft.com/office/drawing/2017/model3d" xmlns:o="urn:schemas-microsoft-com:office:office" xmlns:oel="http://schemas.microsoft.com/office/2019/extlst" xmlns:r="http://schemas.openxmlformats.org/officeDocument/2006/relationships" xmlns:m="http://schemas.openxmlformats.org/officeDocument/2006/math" xmlns:v="urn:schemas-microsoft-com:vml" xmlns:wp14="http://schemas.microsoft.com/office/word/2010/wordprocessingDrawing" xmlns:wp="http://schemas.openxmlformats.org/drawingml/2006/wordprocessingDrawing" xmlns:w10="urn:schemas-microsoft-com:office:word" xmlns:w="http://schemas.openxmlformats.org/wordprocessingml/2006/main" xmlns:w14="http://schemas.microsoft.com/office/word/2010/wordml" xmlns:w15="http://schemas.microsoft.com/office/word/2012/wordml" xmlns:w16cex="http://schemas.microsoft.com/office/word/2018/wordml/cex" xmlns:w16cid="http://schemas.microsoft.com/office/word/2016/wordml/cid" xmlns:w16="http://schemas.microsoft.com/office/word/2018/wordml" xmlns:w16sdtdh="http://schemas.microsoft.com/office/word/2020/wordml/sdtdatahash" xmlns:w16se="http://schemas.microsoft.com/office/word/2015/wordml/symex" xmlns:wpg="http://schemas.microsoft.com/office/word/2010/wordprocessingGroup" xmlns:wpi="http://schemas.microsoft.com/office/word/2010/wordprocessingInk" xmlns:wne="http://schemas.microsoft.com/office/word/2006/wordml" xmlns:wps="http://schemas.microsoft.com/office/word/2010/wordprocessingShape" mc:Ignorable="w14 w15 w16se w16cid w16 w16cex w16sdtdh wp14">
   <w:endnote w:type="separator" w:id="-1">
     <w:p>
       <w:r>
@@ -6098,7 +5235,7 @@
 </file>
 
 <file path=word/footnotes.xml><?xml version="1.0" encoding="utf-8"?>
-<w:footnotes xmlns:wpc="http://schemas.microsoft.com/office/word/2010/wordprocessingCanvas" xmlns:cx="http://schemas.microsoft.com/office/drawing/2014/chartex" xmlns:cx1="http://schemas.microsoft.com/office/drawing/2015/9/8/chartex" xmlns:cx2="http://schemas.microsoft.com/office/drawing/2015/10/21/chartex" xmlns:cx3="http://schemas.microsoft.com/office/drawing/2016/5/9/chartex" xmlns:cx4="http://schemas.microsoft.com/office/drawing/2016/5/10/chartex" xmlns:cx5="http://schemas.microsoft.com/office/drawing/2016/5/11/chartex" xmlns:cx6="http://schemas.microsoft.com/office/drawing/2016/5/12/chartex" xmlns:cx7="http://schemas.microsoft.com/office/drawing/2016/5/13/chartex" xmlns:cx8="http://schemas.microsoft.com/office/drawing/2016/5/14/chartex" xmlns:mc="http://schemas.openxmlformats.org/markup-compatibility/2006" xmlns:aink="http://schemas.microsoft.com/office/drawing/2016/ink" xmlns:am3d="http://schemas.microsoft.com/office/drawing/2017/model3d" xmlns:o="urn:schemas-microsoft-com:office:office" xmlns:oel="http://schemas.microsoft.com/office/2019/extlst" xmlns:r="http://schemas.openxmlformats.org/officeDocument/2006/relationships" xmlns:m="http://schemas.openxmlformats.org/officeDocument/2006/math" xmlns:v="urn:schemas-microsoft-com:vml" xmlns:wp14="http://schemas.microsoft.com/office/word/2010/wordprocessingDrawing" xmlns:wp="http://schemas.openxmlformats.org/drawingml/2006/wordprocessingDrawing" xmlns:w10="urn:schemas-microsoft-com:office:word" xmlns:w="http://schemas.openxmlformats.org/wordprocessingml/2006/main" xmlns:w14="http://schemas.microsoft.com/office/word/2010/wordml" xmlns:w15="http://schemas.microsoft.com/office/word/2012/wordml" xmlns:w16cex="http://schemas.microsoft.com/office/word/2018/wordml/cex" xmlns:w16cid="http://schemas.microsoft.com/office/word/2016/wordml/cid" xmlns:w16="http://schemas.microsoft.com/office/word/2018/wordml" xmlns:w16du="http://schemas.microsoft.com/office/word/2023/wordml/word16du" xmlns:w16sdtdh="http://schemas.microsoft.com/office/word/2020/wordml/sdtdatahash" xmlns:w16se="http://schemas.microsoft.com/office/word/2015/wordml/symex" xmlns:wpg="http://schemas.microsoft.com/office/word/2010/wordprocessingGroup" xmlns:wpi="http://schemas.microsoft.com/office/word/2010/wordprocessingInk" xmlns:wne="http://schemas.microsoft.com/office/word/2006/wordml" xmlns:wps="http://schemas.microsoft.com/office/word/2010/wordprocessingShape" mc:Ignorable="w14 w15 w16se w16cid w16 w16cex w16sdtdh wp14">
+<w:footnotes xmlns:wpc="http://schemas.microsoft.com/office/word/2010/wordprocessingCanvas" xmlns:cx="http://schemas.microsoft.com/office/drawing/2014/chartex" xmlns:cx1="http://schemas.microsoft.com/office/drawing/2015/9/8/chartex" xmlns:cx2="http://schemas.microsoft.com/office/drawing/2015/10/21/chartex" xmlns:cx3="http://schemas.microsoft.com/office/drawing/2016/5/9/chartex" xmlns:cx4="http://schemas.microsoft.com/office/drawing/2016/5/10/chartex" xmlns:cx5="http://schemas.microsoft.com/office/drawing/2016/5/11/chartex" xmlns:cx6="http://schemas.microsoft.com/office/drawing/2016/5/12/chartex" xmlns:cx7="http://schemas.microsoft.com/office/drawing/2016/5/13/chartex" xmlns:cx8="http://schemas.microsoft.com/office/drawing/2016/5/14/chartex" xmlns:mc="http://schemas.openxmlformats.org/markup-compatibility/2006" xmlns:aink="http://schemas.microsoft.com/office/drawing/2016/ink" xmlns:am3d="http://schemas.microsoft.com/office/drawing/2017/model3d" xmlns:o="urn:schemas-microsoft-com:office:office" xmlns:oel="http://schemas.microsoft.com/office/2019/extlst" xmlns:r="http://schemas.openxmlformats.org/officeDocument/2006/relationships" xmlns:m="http://schemas.openxmlformats.org/officeDocument/2006/math" xmlns:v="urn:schemas-microsoft-com:vml" xmlns:wp14="http://schemas.microsoft.com/office/word/2010/wordprocessingDrawing" xmlns:wp="http://schemas.openxmlformats.org/drawingml/2006/wordprocessingDrawing" xmlns:w10="urn:schemas-microsoft-com:office:word" xmlns:w="http://schemas.openxmlformats.org/wordprocessingml/2006/main" xmlns:w14="http://schemas.microsoft.com/office/word/2010/wordml" xmlns:w15="http://schemas.microsoft.com/office/word/2012/wordml" xmlns:w16cex="http://schemas.microsoft.com/office/word/2018/wordml/cex" xmlns:w16cid="http://schemas.microsoft.com/office/word/2016/wordml/cid" xmlns:w16="http://schemas.microsoft.com/office/word/2018/wordml" xmlns:w16sdtdh="http://schemas.microsoft.com/office/word/2020/wordml/sdtdatahash" xmlns:w16se="http://schemas.microsoft.com/office/word/2015/wordml/symex" xmlns:wpg="http://schemas.microsoft.com/office/word/2010/wordprocessingGroup" xmlns:wpi="http://schemas.microsoft.com/office/word/2010/wordprocessingInk" xmlns:wne="http://schemas.microsoft.com/office/word/2006/wordml" xmlns:wps="http://schemas.microsoft.com/office/word/2010/wordprocessingShape" mc:Ignorable="w14 w15 w16se w16cid w16 w16cex w16sdtdh wp14">
   <w:footnote w:type="separator" w:id="-1">
     <w:p>
       <w:r>
@@ -6120,7 +5257,7 @@
 </file>
 
 <file path=word/numbering.xml><?xml version="1.0" encoding="utf-8"?>
-<w:numbering xmlns:wpc="http://schemas.microsoft.com/office/word/2010/wordprocessingCanvas" xmlns:cx="http://schemas.microsoft.com/office/drawing/2014/chartex" xmlns:cx1="http://schemas.microsoft.com/office/drawing/2015/9/8/chartex" xmlns:cx2="http://schemas.microsoft.com/office/drawing/2015/10/21/chartex" xmlns:cx3="http://schemas.microsoft.com/office/drawing/2016/5/9/chartex" xmlns:cx4="http://schemas.microsoft.com/office/drawing/2016/5/10/chartex" xmlns:cx5="http://schemas.microsoft.com/office/drawing/2016/5/11/chartex" xmlns:cx6="http://schemas.microsoft.com/office/drawing/2016/5/12/chartex" xmlns:cx7="http://schemas.microsoft.com/office/drawing/2016/5/13/chartex" xmlns:cx8="http://schemas.microsoft.com/office/drawing/2016/5/14/chartex" xmlns:mc="http://schemas.openxmlformats.org/markup-compatibility/2006" xmlns:aink="http://schemas.microsoft.com/office/drawing/2016/ink" xmlns:am3d="http://schemas.microsoft.com/office/drawing/2017/model3d" xmlns:o="urn:schemas-microsoft-com:office:office" xmlns:oel="http://schemas.microsoft.com/office/2019/extlst" xmlns:r="http://schemas.openxmlformats.org/officeDocument/2006/relationships" xmlns:m="http://schemas.openxmlformats.org/officeDocument/2006/math" xmlns:v="urn:schemas-microsoft-com:vml" xmlns:wp14="http://schemas.microsoft.com/office/word/2010/wordprocessingDrawing" xmlns:wp="http://schemas.openxmlformats.org/drawingml/2006/wordprocessingDrawing" xmlns:w10="urn:schemas-microsoft-com:office:word" xmlns:w="http://schemas.openxmlformats.org/wordprocessingml/2006/main" xmlns:w14="http://schemas.microsoft.com/office/word/2010/wordml" xmlns:w15="http://schemas.microsoft.com/office/word/2012/wordml" xmlns:w16cex="http://schemas.microsoft.com/office/word/2018/wordml/cex" xmlns:w16cid="http://schemas.microsoft.com/office/word/2016/wordml/cid" xmlns:w16="http://schemas.microsoft.com/office/word/2018/wordml" xmlns:w16du="http://schemas.microsoft.com/office/word/2023/wordml/word16du" xmlns:w16sdtdh="http://schemas.microsoft.com/office/word/2020/wordml/sdtdatahash" xmlns:w16se="http://schemas.microsoft.com/office/word/2015/wordml/symex" xmlns:wpg="http://schemas.microsoft.com/office/word/2010/wordprocessingGroup" xmlns:wpi="http://schemas.microsoft.com/office/word/2010/wordprocessingInk" xmlns:wne="http://schemas.microsoft.com/office/word/2006/wordml" xmlns:wps="http://schemas.microsoft.com/office/word/2010/wordprocessingShape" mc:Ignorable="w14 w15 w16se w16cid w16 w16cex w16sdtdh wp14">
+<w:numbering xmlns:wpc="http://schemas.microsoft.com/office/word/2010/wordprocessingCanvas" xmlns:cx="http://schemas.microsoft.com/office/drawing/2014/chartex" xmlns:cx1="http://schemas.microsoft.com/office/drawing/2015/9/8/chartex" xmlns:cx2="http://schemas.microsoft.com/office/drawing/2015/10/21/chartex" xmlns:cx3="http://schemas.microsoft.com/office/drawing/2016/5/9/chartex" xmlns:cx4="http://schemas.microsoft.com/office/drawing/2016/5/10/chartex" xmlns:cx5="http://schemas.microsoft.com/office/drawing/2016/5/11/chartex" xmlns:cx6="http://schemas.microsoft.com/office/drawing/2016/5/12/chartex" xmlns:cx7="http://schemas.microsoft.com/office/drawing/2016/5/13/chartex" xmlns:cx8="http://schemas.microsoft.com/office/drawing/2016/5/14/chartex" xmlns:mc="http://schemas.openxmlformats.org/markup-compatibility/2006" xmlns:aink="http://schemas.microsoft.com/office/drawing/2016/ink" xmlns:am3d="http://schemas.microsoft.com/office/drawing/2017/model3d" xmlns:o="urn:schemas-microsoft-com:office:office" xmlns:oel="http://schemas.microsoft.com/office/2019/extlst" xmlns:r="http://schemas.openxmlformats.org/officeDocument/2006/relationships" xmlns:m="http://schemas.openxmlformats.org/officeDocument/2006/math" xmlns:v="urn:schemas-microsoft-com:vml" xmlns:wp14="http://schemas.microsoft.com/office/word/2010/wordprocessingDrawing" xmlns:wp="http://schemas.openxmlformats.org/drawingml/2006/wordprocessingDrawing" xmlns:w10="urn:schemas-microsoft-com:office:word" xmlns:w="http://schemas.openxmlformats.org/wordprocessingml/2006/main" xmlns:w14="http://schemas.microsoft.com/office/word/2010/wordml" xmlns:w15="http://schemas.microsoft.com/office/word/2012/wordml" xmlns:w16cex="http://schemas.microsoft.com/office/word/2018/wordml/cex" xmlns:w16cid="http://schemas.microsoft.com/office/word/2016/wordml/cid" xmlns:w16="http://schemas.microsoft.com/office/word/2018/wordml" xmlns:w16sdtdh="http://schemas.microsoft.com/office/word/2020/wordml/sdtdatahash" xmlns:w16se="http://schemas.microsoft.com/office/word/2015/wordml/symex" xmlns:wpg="http://schemas.microsoft.com/office/word/2010/wordprocessingGroup" xmlns:wpi="http://schemas.microsoft.com/office/word/2010/wordprocessingInk" xmlns:wne="http://schemas.microsoft.com/office/word/2006/wordml" xmlns:wps="http://schemas.microsoft.com/office/word/2010/wordprocessingShape" mc:Ignorable="w14 w15 w16se w16cid w16 w16cex w16sdtdh wp14">
   <w:abstractNum w:abstractNumId="0" w15:restartNumberingAfterBreak="0">
     <w:nsid w:val="2D821480"/>
     <w:multiLevelType w:val="hybridMultilevel"/>

</xml_diff>